<commit_message>
Rettelser til EMC Rapport NU MANGLER KUN FIGURNUMRE
mangler figurnumrer og navne til Rullefeltets billeder
</commit_message>
<xml_diff>
--- a/Documents/EMC rapport/EMC Rapport.docx
+++ b/Documents/EMC rapport/EMC Rapport.docx
@@ -24,17 +24,276 @@
         <w:t xml:space="preserve">Dette projekt omhandler udviklingen af en bil til at konkurrere i Shell Eco Marathon. </w:t>
       </w:r>
       <w:r>
-        <w:t xml:space="preserve">Her gælder det om at kunne transportere en selvudviklet bil længst muligt. Dette gøres gennem en lang række optimeringer på alle dele af projektet, herunder chassiset, hjulene og drivlinjen, bare for at nævne et par stykker. Derudover er der udviklet et rullefelt til denne bil, der kan teste effektiviteten af drivlinjen, herunder motoren og motorcontrolleren specifikt for os. </w:t>
+        <w:t xml:space="preserve">Her gælder det om at kunne transportere en selvudviklet bil længst muligt. Dette gøres gennem en lang række optimeringer på alle dele af projektet, herunder chassiset, hjulene og drivlinjen, bare for at nævne et par stykker. </w:t>
+      </w:r>
+    </w:p>
+    <w:p>
+      <w:pPr>
+        <w:keepNext/>
+      </w:pPr>
+      <w:r>
+        <w:rPr>
+          <w:noProof/>
+          <w:lang w:eastAsia="da-DK"/>
+        </w:rPr>
+        <w:drawing>
+          <wp:inline distT="0" distB="0" distL="0" distR="0" wp14:anchorId="495ACFAC" wp14:editId="3BDDD366">
+            <wp:extent cx="6110796" cy="2161309"/>
+            <wp:effectExtent l="0" t="0" r="4445" b="0"/>
+            <wp:docPr id="10" name="Billede 10" descr="C:\Users\Jens Peter Nymann\Desktop\3568-aarhus-raketten.jpg"/>
+            <wp:cNvGraphicFramePr>
+              <a:graphicFrameLocks xmlns:a="http://schemas.openxmlformats.org/drawingml/2006/main" noChangeAspect="1"/>
+            </wp:cNvGraphicFramePr>
+            <a:graphic xmlns:a="http://schemas.openxmlformats.org/drawingml/2006/main">
+              <a:graphicData uri="http://schemas.openxmlformats.org/drawingml/2006/picture">
+                <pic:pic xmlns:pic="http://schemas.openxmlformats.org/drawingml/2006/picture">
+                  <pic:nvPicPr>
+                    <pic:cNvPr id="0" name="Picture 1" descr="C:\Users\Jens Peter Nymann\Desktop\3568-aarhus-raketten.jpg"/>
+                    <pic:cNvPicPr>
+                      <a:picLocks noChangeAspect="1" noChangeArrowheads="1"/>
+                    </pic:cNvPicPr>
+                  </pic:nvPicPr>
+                  <pic:blipFill rotWithShape="1">
+                    <a:blip r:embed="rId4" cstate="print">
+                      <a:extLst>
+                        <a:ext uri="{28A0092B-C50C-407E-A947-70E740481C1C}">
+                          <a14:useLocalDpi xmlns:a14="http://schemas.microsoft.com/office/drawing/2010/main" val="0"/>
+                        </a:ext>
+                      </a:extLst>
+                    </a:blip>
+                    <a:srcRect b="46928"/>
+                    <a:stretch/>
+                  </pic:blipFill>
+                  <pic:spPr bwMode="auto">
+                    <a:xfrm>
+                      <a:off x="0" y="0"/>
+                      <a:ext cx="6112510" cy="2161915"/>
+                    </a:xfrm>
+                    <a:prstGeom prst="rect">
+                      <a:avLst/>
+                    </a:prstGeom>
+                    <a:noFill/>
+                    <a:ln>
+                      <a:noFill/>
+                    </a:ln>
+                    <a:extLst>
+                      <a:ext uri="{53640926-AAD7-44D8-BBD7-CCE9431645EC}">
+                        <a14:shadowObscured xmlns:a14="http://schemas.microsoft.com/office/drawing/2010/main"/>
+                      </a:ext>
+                    </a:extLst>
+                  </pic:spPr>
+                </pic:pic>
+              </a:graphicData>
+            </a:graphic>
+          </wp:inline>
+        </w:drawing>
+      </w:r>
+    </w:p>
+    <w:p>
+      <w:pPr>
+        <w:pStyle w:val="Billedtekst"/>
+        <w:jc w:val="center"/>
+        <w:rPr>
+          <w:lang w:val="en-US"/>
+        </w:rPr>
+      </w:pPr>
+      <w:proofErr w:type="spellStart"/>
+      <w:r>
+        <w:rPr>
+          <w:lang w:val="en-US"/>
+        </w:rPr>
+        <w:t>Figur</w:t>
+      </w:r>
+      <w:proofErr w:type="spellEnd"/>
+      <w:r>
+        <w:rPr>
+          <w:lang w:val="en-US"/>
+        </w:rPr>
+        <w:t xml:space="preserve"> </w:t>
+      </w:r>
+      <w:r>
+        <w:fldChar w:fldCharType="begin"/>
+      </w:r>
+      <w:r>
+        <w:rPr>
+          <w:lang w:val="en-US"/>
+        </w:rPr>
+        <w:instrText xml:space="preserve"> SEQ Figur \* ARABIC </w:instrText>
+      </w:r>
+      <w:r>
+        <w:fldChar w:fldCharType="separate"/>
+      </w:r>
+      <w:r>
+        <w:rPr>
+          <w:noProof/>
+          <w:lang w:val="en-US"/>
+        </w:rPr>
+        <w:t>1</w:t>
+      </w:r>
+      <w:r>
+        <w:fldChar w:fldCharType="end"/>
+      </w:r>
+      <w:r>
+        <w:rPr>
+          <w:lang w:val="en-US"/>
+        </w:rPr>
+        <w:t xml:space="preserve"> </w:t>
+      </w:r>
+      <w:r>
+        <w:rPr>
+          <w:lang w:val="en-US"/>
+        </w:rPr>
+        <w:t xml:space="preserve">Aarhus </w:t>
+      </w:r>
+      <w:proofErr w:type="spellStart"/>
+      <w:r>
+        <w:rPr>
+          <w:lang w:val="en-US"/>
+        </w:rPr>
+        <w:t>Universitet</w:t>
+      </w:r>
+      <w:r>
+        <w:rPr>
+          <w:lang w:val="en-US"/>
+        </w:rPr>
+        <w:t>s</w:t>
+      </w:r>
+      <w:proofErr w:type="spellEnd"/>
+      <w:r>
+        <w:rPr>
+          <w:lang w:val="en-US"/>
+        </w:rPr>
+        <w:t xml:space="preserve"> Eco Shell Marathon</w:t>
+      </w:r>
+      <w:r>
+        <w:rPr>
+          <w:noProof/>
+          <w:lang w:val="en-US"/>
+        </w:rPr>
+        <w:t xml:space="preserve"> bil</w:t>
+      </w:r>
+    </w:p>
+    <w:p>
+      <w:r>
+        <w:t xml:space="preserve">Derudover er der udviklet et rullefelt til denne bil, der kan teste effektiviteten af drivlinjen, herunder motoren og motorcontrolleren specifikt for os. </w:t>
       </w:r>
     </w:p>
     <w:p>
       <w:r>
         <w:t>Denne rapport vil være opdelt i 2 dele, da der som nævnt er udviklet 2 systemer. Der vil derfor være en del omhandlende det udviklede print til motorcontrolleren og en del omhandlende den elektriske styring til rullefeltet.</w:t>
+      </w:r>
+      <w:r>
+        <w:t xml:space="preserve"> Rullefeltet vil desuden typisk blive omtalt </w:t>
+      </w:r>
+      <w:proofErr w:type="spellStart"/>
+      <w:r>
+        <w:t>RollingRoad</w:t>
+      </w:r>
+      <w:proofErr w:type="spellEnd"/>
+      <w:r>
+        <w:t>.</w:t>
+      </w:r>
+    </w:p>
+    <w:p>
+      <w:pPr>
+        <w:keepNext/>
+      </w:pPr>
+      <w:r>
+        <w:rPr>
+          <w:noProof/>
+          <w:lang w:eastAsia="da-DK"/>
+        </w:rPr>
+        <w:drawing>
+          <wp:inline distT="0" distB="0" distL="0" distR="0" wp14:anchorId="56D78AE4" wp14:editId="25F8265F">
+            <wp:extent cx="6120130" cy="2743200"/>
+            <wp:effectExtent l="0" t="0" r="0" b="0"/>
+            <wp:docPr id="8" name="Billede 8" descr="C:\Users\jonathan\Documents\PRJ4\Latex\Documentation_RR\Introduction\Model.PNG"/>
+            <wp:cNvGraphicFramePr>
+              <a:graphicFrameLocks xmlns:a="http://schemas.openxmlformats.org/drawingml/2006/main" noChangeAspect="1"/>
+            </wp:cNvGraphicFramePr>
+            <a:graphic xmlns:a="http://schemas.openxmlformats.org/drawingml/2006/main">
+              <a:graphicData uri="http://schemas.openxmlformats.org/drawingml/2006/picture">
+                <pic:pic xmlns:pic="http://schemas.openxmlformats.org/drawingml/2006/picture">
+                  <pic:nvPicPr>
+                    <pic:cNvPr id="0" name="Picture 1" descr="C:\Users\jonathan\Documents\PRJ4\Latex\Documentation_RR\Introduction\Model.PNG"/>
+                    <pic:cNvPicPr>
+                      <a:picLocks noChangeAspect="1" noChangeArrowheads="1"/>
+                    </pic:cNvPicPr>
+                  </pic:nvPicPr>
+                  <pic:blipFill>
+                    <a:blip r:embed="rId5" cstate="print">
+                      <a:extLst>
+                        <a:ext uri="{28A0092B-C50C-407E-A947-70E740481C1C}">
+                          <a14:useLocalDpi xmlns:a14="http://schemas.microsoft.com/office/drawing/2010/main" val="0"/>
+                        </a:ext>
+                      </a:extLst>
+                    </a:blip>
+                    <a:srcRect/>
+                    <a:stretch>
+                      <a:fillRect/>
+                    </a:stretch>
+                  </pic:blipFill>
+                  <pic:spPr bwMode="auto">
+                    <a:xfrm>
+                      <a:off x="0" y="0"/>
+                      <a:ext cx="6120130" cy="2743200"/>
+                    </a:xfrm>
+                    <a:prstGeom prst="rect">
+                      <a:avLst/>
+                    </a:prstGeom>
+                    <a:noFill/>
+                    <a:ln>
+                      <a:noFill/>
+                    </a:ln>
+                  </pic:spPr>
+                </pic:pic>
+              </a:graphicData>
+            </a:graphic>
+          </wp:inline>
+        </w:drawing>
+      </w:r>
+    </w:p>
+    <w:p>
+      <w:pPr>
+        <w:pStyle w:val="Billedtekst"/>
+        <w:jc w:val="center"/>
+      </w:pPr>
+      <w:r>
+        <w:t xml:space="preserve">Figur </w:t>
+      </w:r>
+      <w:fldSimple w:instr=" SEQ Figur \* ARABIC ">
+        <w:r>
+          <w:rPr>
+            <w:noProof/>
+          </w:rPr>
+          <w:t>2</w:t>
+        </w:r>
+      </w:fldSimple>
+      <w:r>
+        <w:t xml:space="preserve"> Rullefelt</w:t>
       </w:r>
     </w:p>
     <w:p>
       <w:pPr>
         <w:pStyle w:val="Overskrift1"/>
+      </w:pPr>
+      <w:r>
+        <w:lastRenderedPageBreak/>
+        <w:t>EMC Rapport</w:t>
+      </w:r>
+      <w:r>
+        <w:t xml:space="preserve"> del1</w:t>
+      </w:r>
+      <w:r>
+        <w:t xml:space="preserve"> – </w:t>
+      </w:r>
+      <w:r>
+        <w:t>motorcontrolleren</w:t>
+      </w:r>
+    </w:p>
+    <w:p>
+      <w:pPr>
+        <w:pStyle w:val="Overskrift2"/>
       </w:pPr>
       <w:r>
         <w:t>Hvad forventes der implementeret og hvordan?</w:t>
@@ -91,7 +350,7 @@
                           </pic:cNvPicPr>
                         </pic:nvPicPr>
                         <pic:blipFill>
-                          <a:blip r:embed="rId4" cstate="print">
+                          <a:blip r:embed="rId6" cstate="print">
                             <a:extLst>
                               <a:ext uri="{28A0092B-C50C-407E-A947-70E740481C1C}">
                                 <a14:useLocalDpi xmlns:a14="http://schemas.microsoft.com/office/drawing/2010/main" val="0"/>
@@ -149,27 +408,14 @@
                               <w:r>
                                 <w:t xml:space="preserve">Figur </w:t>
                               </w:r>
-                              <w:r>
-                                <w:fldChar w:fldCharType="begin"/>
-                              </w:r>
-                              <w:r>
-                                <w:instrText xml:space="preserve"> SEQ Figur \* ARABIC </w:instrText>
-                              </w:r>
-                              <w:r>
-                                <w:fldChar w:fldCharType="separate"/>
-                              </w:r>
-                              <w:r>
-                                <w:rPr>
-                                  <w:noProof/>
-                                </w:rPr>
-                                <w:t>1</w:t>
-                              </w:r>
-                              <w:r>
-                                <w:rPr>
-                                  <w:noProof/>
-                                </w:rPr>
-                                <w:fldChar w:fldCharType="end"/>
-                              </w:r>
+                              <w:fldSimple w:instr=" SEQ Figur \* ARABIC ">
+                                <w:r>
+                                  <w:rPr>
+                                    <w:noProof/>
+                                  </w:rPr>
+                                  <w:t>3</w:t>
+                                </w:r>
+                              </w:fldSimple>
                               <w:r>
                                 <w:t xml:space="preserve"> viser kredsløbsdiagram over </w:t>
                               </w:r>
@@ -217,7 +463,7 @@
                   <o:lock v:ext="edit" aspectratio="t"/>
                 </v:shapetype>
                 <v:shape id="Billede 1" o:spid="_x0000_s1027" type="#_x0000_t75" style="position:absolute;width:60483;height:38385;visibility:visible;mso-wrap-style:square" o:gfxdata="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">
-                  <v:imagedata r:id="rId5" o:title="Motorcontroller Multisim"/>
+                  <v:imagedata r:id="rId7" o:title="Motorcontroller Multisim"/>
                   <v:path arrowok="t"/>
                 </v:shape>
                 <v:shapetype id="_x0000_t202" coordsize="21600,21600" o:spt="202" path="m,l,21600r21600,l21600,xe">
@@ -238,27 +484,14 @@
                         <w:r>
                           <w:t xml:space="preserve">Figur </w:t>
                         </w:r>
-                        <w:r>
-                          <w:fldChar w:fldCharType="begin"/>
-                        </w:r>
-                        <w:r>
-                          <w:instrText xml:space="preserve"> SEQ Figur \* ARABIC </w:instrText>
-                        </w:r>
-                        <w:r>
-                          <w:fldChar w:fldCharType="separate"/>
-                        </w:r>
-                        <w:r>
-                          <w:rPr>
-                            <w:noProof/>
-                          </w:rPr>
-                          <w:t>1</w:t>
-                        </w:r>
-                        <w:r>
-                          <w:rPr>
-                            <w:noProof/>
-                          </w:rPr>
-                          <w:fldChar w:fldCharType="end"/>
-                        </w:r>
+                        <w:fldSimple w:instr=" SEQ Figur \* ARABIC ">
+                          <w:r>
+                            <w:rPr>
+                              <w:noProof/>
+                            </w:rPr>
+                            <w:t>3</w:t>
+                          </w:r>
+                        </w:fldSimple>
                         <w:r>
                           <w:t xml:space="preserve"> viser kredsløbsdiagram over </w:t>
                         </w:r>
@@ -315,19 +548,383 @@
       </w:r>
       <w:proofErr w:type="spellEnd"/>
       <w:r>
-        <w:t xml:space="preserve"> med en fornødne strøm om spænding. DC-motorstyringen skal findes også på dette print. Derudover forefindes der er en række forskellige tilkoblinger til printet, såsom CAN og Hall-sensor til hastighedsbedømmelse.   Der kan herunder ses fuld diagramtegning for systemet. </w:t>
+        <w:t xml:space="preserve"> med </w:t>
+      </w:r>
+      <w:r>
+        <w:t>den fornødne strøm og</w:t>
+      </w:r>
+      <w:r>
+        <w:t xml:space="preserve"> spænding. DC-motorstyringen </w:t>
+      </w:r>
+      <w:r>
+        <w:t>kan</w:t>
+      </w:r>
+      <w:r>
+        <w:t xml:space="preserve"> </w:t>
+      </w:r>
+      <w:r>
+        <w:t xml:space="preserve">også </w:t>
+      </w:r>
+      <w:r>
+        <w:t>findes på dette print. Derudover forefindes der er en række forskellige tilkoblinger til printet, såsom CAN og Hall-sen</w:t>
+      </w:r>
+      <w:r>
+        <w:t xml:space="preserve">sor til hastighedsbedømmelse. </w:t>
+      </w:r>
+      <w:r>
+        <w:t xml:space="preserve">Der kan herunder ses fuld diagramtegning for systemet. </w:t>
+      </w:r>
+    </w:p>
+    <w:p>
+      <w:r>
+        <w:t>Alt dette er blevet implementeret på et print</w:t>
+      </w:r>
+      <w:r>
+        <w:t>, hvilket både har givet en række komplikationer, men også gjort det generelle arbejde nemmere med hensyn til implementeringen</w:t>
+      </w:r>
+      <w:r>
+        <w:t xml:space="preserve">. </w:t>
+      </w:r>
+    </w:p>
+    <w:p>
+      <w:pPr>
+        <w:pStyle w:val="Overskrift2"/>
+      </w:pPr>
+      <w:r>
+        <w:t>Hvilke EMC-</w:t>
+      </w:r>
+      <w:proofErr w:type="spellStart"/>
+      <w:r>
+        <w:t>mæssige</w:t>
+      </w:r>
+      <w:proofErr w:type="spellEnd"/>
+      <w:r>
+        <w:t xml:space="preserve"> problematikker forventes der?</w:t>
+      </w:r>
+      <w:r>
+        <w:t xml:space="preserve"> – MCU </w:t>
+      </w:r>
+    </w:p>
+    <w:p>
+      <w:r>
+        <w:t xml:space="preserve">Der forventes en række problematikker under implementering af dette print. </w:t>
+      </w:r>
+      <w:r>
+        <w:t xml:space="preserve">Disse problemer er affødt af virkemåden af printet og de anvendte komponenter. </w:t>
+      </w:r>
+    </w:p>
+    <w:p>
+      <w:r>
+        <w:t>Det første problem opstår under måling af strømforbruget af motoren. Dette g</w:t>
+      </w:r>
+      <w:r>
+        <w:t xml:space="preserve">øres ved hjælp af shuntresistor, som realiseres som en printbane på udlægget. Dette gør at der opstår en forholdsvis stor sløjfe hvori der kan </w:t>
+      </w:r>
+      <w:proofErr w:type="spellStart"/>
+      <w:r>
+        <w:t>indstråle</w:t>
+      </w:r>
+      <w:proofErr w:type="spellEnd"/>
+      <w:r>
+        <w:t xml:space="preserve"> støj fra omgivelserne. </w:t>
+      </w:r>
+    </w:p>
+    <w:p>
+      <w:r>
+        <w:t>Det næste problem der opstår er udstråling omkring spolen der bruges til SMPS. Her findes en transformator, der bruges ifølge datablad. I denne vil der løbe en strøm og derfor vil der komme en EMC-</w:t>
+      </w:r>
+      <w:proofErr w:type="spellStart"/>
+      <w:r>
+        <w:t>mæssig</w:t>
+      </w:r>
+      <w:proofErr w:type="spellEnd"/>
+      <w:r>
+        <w:t xml:space="preserve"> udstråling</w:t>
+      </w:r>
+      <w:r>
+        <w:t>,</w:t>
+      </w:r>
+      <w:r>
+        <w:t xml:space="preserve"> der kan </w:t>
+      </w:r>
+      <w:r>
+        <w:t>påvirk</w:t>
+      </w:r>
+      <w:r>
+        <w:t xml:space="preserve">e de omkringliggende printbaner. </w:t>
       </w:r>
     </w:p>
     <w:p>
       <w:r>
         <w:lastRenderedPageBreak/>
-        <w:t>Alt dette er blevet implementeret på et print</w:t>
-      </w:r>
-      <w:r>
-        <w:t>, hvilket både har givet en række komplikationer, men også gjort det generelle arbejde nemmere med hensyn til implementeringen</w:t>
-      </w:r>
+        <w:t xml:space="preserve">Det næste problem der kan forekomme er problemer omkring det digitale logik, </w:t>
+      </w:r>
+      <w:r>
+        <w:t>som</w:t>
+      </w:r>
+      <w:r>
+        <w:t xml:space="preserve"> </w:t>
+      </w:r>
+      <w:r>
+        <w:t>på</w:t>
+      </w:r>
+      <w:r>
+        <w:t xml:space="preserve"> vores print er implementeret </w:t>
+      </w:r>
+      <w:r>
+        <w:t>med</w:t>
+      </w:r>
+      <w:r>
+        <w:t xml:space="preserve"> en </w:t>
+      </w:r>
+      <w:proofErr w:type="spellStart"/>
+      <w:r>
+        <w:t>microprocessor</w:t>
+      </w:r>
+      <w:proofErr w:type="spellEnd"/>
+      <w:r>
+        <w:t>. Dette giver nogle forholdsvis stejle flanker og derved forholdsvis høje di/</w:t>
+      </w:r>
+      <w:proofErr w:type="spellStart"/>
+      <w:r>
+        <w:t>dt</w:t>
+      </w:r>
+      <w:proofErr w:type="spellEnd"/>
+      <w:r>
+        <w:t xml:space="preserve"> og </w:t>
+      </w:r>
+      <w:proofErr w:type="spellStart"/>
+      <w:r>
+        <w:t>dV</w:t>
+      </w:r>
+      <w:proofErr w:type="spellEnd"/>
+      <w:r>
+        <w:t>/</w:t>
+      </w:r>
+      <w:proofErr w:type="spellStart"/>
+      <w:r>
+        <w:t>dt</w:t>
+      </w:r>
+      <w:proofErr w:type="spellEnd"/>
       <w:r>
         <w:t xml:space="preserve">. </w:t>
+      </w:r>
+    </w:p>
+    <w:p>
+      <w:r>
+        <w:t>Det sidste store problem der sandsynligvis opstår under implementering</w:t>
+      </w:r>
+      <w:r>
+        <w:t>en</w:t>
+      </w:r>
+      <w:r>
+        <w:t xml:space="preserve"> er støjen der bliver udstrål</w:t>
+      </w:r>
+      <w:r>
+        <w:t>e</w:t>
+      </w:r>
+      <w:r>
+        <w:t>t omkring den anvendte</w:t>
+      </w:r>
+      <w:r>
+        <w:t xml:space="preserve"> power MOSFET. Det betyder at der kommer til</w:t>
+      </w:r>
+      <w:r>
+        <w:t xml:space="preserve"> at</w:t>
+      </w:r>
+      <w:r>
+        <w:t xml:space="preserve"> </w:t>
+      </w:r>
+      <w:r>
+        <w:t>løbe nogle store strømværdier</w:t>
+      </w:r>
+      <w:r>
+        <w:t xml:space="preserve">, der bliver tændt og slukket. Dette betyder 2 ting. </w:t>
+      </w:r>
+      <w:r>
+        <w:t xml:space="preserve">For det første indfører dette </w:t>
+      </w:r>
+      <w:proofErr w:type="spellStart"/>
+      <w:r>
+        <w:t>transienter</w:t>
+      </w:r>
+      <w:proofErr w:type="spellEnd"/>
+      <w:r>
+        <w:t xml:space="preserve"> i det elektriske kredsløb, som kan virke forstyrrende over for resten. Derudover løber der forholdsvis store strømme, der inducerer et H-felt som kan udstråle til nærtliggende printbaner. </w:t>
+      </w:r>
+    </w:p>
+    <w:p>
+      <w:pPr>
+        <w:pStyle w:val="Overskrift2"/>
+      </w:pPr>
+      <w:r>
+        <w:t>Hvilke EMC-</w:t>
+      </w:r>
+      <w:proofErr w:type="spellStart"/>
+      <w:r>
+        <w:t>mæssige</w:t>
+      </w:r>
+      <w:proofErr w:type="spellEnd"/>
+      <w:r>
+        <w:t xml:space="preserve"> værktøjer forventes anvendt?</w:t>
+      </w:r>
+      <w:r>
+        <w:t xml:space="preserve"> – MCU </w:t>
+      </w:r>
+    </w:p>
+    <w:p>
+      <w:r>
+        <w:t xml:space="preserve">Som den første foranstaltning anvendes der decouplingskondensatorer på alle forsyningsspændinger. Ved realiseringen placeres disse kondensatorer fysisk i nærheden af forsyningsspændingsinputtet for hver enkelt komponent. </w:t>
+      </w:r>
+      <w:r>
+        <w:t>Dette gøres for at opnå størst mulig virkningsgrad af disse. På printet er disse realiseret som filmkondensatorer</w:t>
+      </w:r>
+      <w:r>
+        <w:t xml:space="preserve"> med en størrelse på 1 µF</w:t>
+      </w:r>
+      <w:r>
+        <w:t xml:space="preserve">. </w:t>
+      </w:r>
+      <w:r>
+        <w:br/>
+      </w:r>
+      <w:r>
+        <w:t>Disse kondensatorer anvendes da der for det første anvendes batterier til at forsyne hele kredsløbet. Dog anvendes der yderligere en step-</w:t>
+      </w:r>
+      <w:proofErr w:type="spellStart"/>
+      <w:r>
+        <w:t>down</w:t>
+      </w:r>
+      <w:proofErr w:type="spellEnd"/>
+      <w:r>
+        <w:t xml:space="preserve"> </w:t>
+      </w:r>
+      <w:proofErr w:type="spellStart"/>
+      <w:r>
+        <w:t>converter</w:t>
+      </w:r>
+      <w:proofErr w:type="spellEnd"/>
+      <w:r>
+        <w:t xml:space="preserve">, </w:t>
+      </w:r>
+      <w:r>
+        <w:t>som</w:t>
+      </w:r>
+      <w:r>
+        <w:t xml:space="preserve"> betyder to ting for forsyningsspændingen. For det første indføres der </w:t>
+      </w:r>
+      <w:proofErr w:type="spellStart"/>
+      <w:r>
+        <w:t>ripple</w:t>
+      </w:r>
+      <w:proofErr w:type="spellEnd"/>
+      <w:r>
+        <w:t xml:space="preserve"> på signalet, som muligvis har en større eller lavere spidsværdi end specifikationerne for de enkelte kredse. Derudover </w:t>
+      </w:r>
+      <w:r>
+        <w:t xml:space="preserve">kan der være en </w:t>
+      </w:r>
+      <w:proofErr w:type="spellStart"/>
+      <w:r>
+        <w:t>indsvi</w:t>
+      </w:r>
+      <w:r>
+        <w:t>n</w:t>
+      </w:r>
+      <w:r>
+        <w:t>gningstid</w:t>
+      </w:r>
+      <w:proofErr w:type="spellEnd"/>
+      <w:r>
+        <w:t xml:space="preserve"> for </w:t>
+      </w:r>
+      <w:proofErr w:type="spellStart"/>
+      <w:r>
+        <w:t>converteren</w:t>
+      </w:r>
+      <w:proofErr w:type="spellEnd"/>
+      <w:r>
+        <w:t xml:space="preserve"> når der tilkobles load, </w:t>
+      </w:r>
+      <w:r>
+        <w:t>hvilket</w:t>
+      </w:r>
+      <w:r>
+        <w:t xml:space="preserve"> kan føre til et drop i forsyningsspændingen. Begge disse problemer kan løses med </w:t>
+      </w:r>
+      <w:r>
+        <w:t xml:space="preserve">decouplingskondensatorer, der fungerer som lokale energilagre. </w:t>
+      </w:r>
+    </w:p>
+    <w:p>
+      <w:r>
+        <w:t xml:space="preserve">Generelt er gjort tanker om hvilke kondensatorer der er anvendt. F.eks. anvendes der tantal-kondensatorer i stedet for elektrolyt-kondensatorer, </w:t>
+      </w:r>
+      <w:r>
+        <w:t>når det er</w:t>
+      </w:r>
+      <w:r>
+        <w:t xml:space="preserve"> muligt. Dette gøres da ESR-modstanden i elektrolyt er højere end en tilsvarende tantal og derved har anderledes karakteristikker der passer bedre ind til netop vores applikation. </w:t>
+      </w:r>
+    </w:p>
+    <w:p>
+      <w:r>
+        <w:t xml:space="preserve">Problemerne der opstår omkring udstråling fra komponenter løses ved at placere ovennævnte komponenter væk fra følsomme kredsløb. Rent fysisk har vi løst denne opgave ved at placere støjende komponenter ved kanten. </w:t>
+      </w:r>
+    </w:p>
+    <w:p>
+      <w:r>
+        <w:t xml:space="preserve">Der anvendes </w:t>
+      </w:r>
+      <w:proofErr w:type="spellStart"/>
+      <w:r>
+        <w:t>snubberkredsløb</w:t>
+      </w:r>
+      <w:proofErr w:type="spellEnd"/>
+      <w:r>
+        <w:t xml:space="preserve"> for at nedbringe størrelsen af </w:t>
+      </w:r>
+      <w:proofErr w:type="spellStart"/>
+      <w:r>
+        <w:t>transienter</w:t>
+      </w:r>
+      <w:proofErr w:type="spellEnd"/>
+      <w:r>
+        <w:t xml:space="preserve"> der kan forekomme. Disse er alle placeret ved SMPS, hvor der kan opstå de største problemer omkring </w:t>
+      </w:r>
+      <w:proofErr w:type="spellStart"/>
+      <w:r>
+        <w:t>transienter</w:t>
+      </w:r>
+      <w:proofErr w:type="spellEnd"/>
+      <w:r>
+        <w:t xml:space="preserve"> ved skift. Værdierne for modstande og kondensatorer der anvendes til dette formål, er størrelser der ikke kommer fra udregninger men blot er fremkommet eksperimentelt.</w:t>
+      </w:r>
+    </w:p>
+    <w:p>
+      <w:r>
+        <w:t xml:space="preserve">Der er derudover benyttet et ground-plane. Dette gøres af to årsager. For det første simplificerer dette implementeringen, da der hele tiden er adgang til ground. Derudover mindsker det en række problemer der er omkring </w:t>
+      </w:r>
+      <w:proofErr w:type="spellStart"/>
+      <w:r>
+        <w:t>indstrålet</w:t>
+      </w:r>
+      <w:proofErr w:type="spellEnd"/>
+      <w:r>
+        <w:t xml:space="preserve"> støj. Dette kommer af at strømsløjfen, hvori indstråling kan forekomme, mindskes betydeligt ved brug af groundplane. Der er dog blot implementeret et enkel groundplane og ikke separate for analoge og digitale signaler. Dette kan give nogle problemer, da disse signaler nu løber ad samme returvej, hvilket kan påvirke især de analoge signaler.  </w:t>
+      </w:r>
+    </w:p>
+    <w:p>
+      <w:pPr>
+        <w:rPr>
+          <w:rFonts w:asciiTheme="majorHAnsi" w:eastAsiaTheme="majorEastAsia" w:hAnsiTheme="majorHAnsi" w:cstheme="majorBidi"/>
+          <w:color w:val="2E74B5" w:themeColor="accent1" w:themeShade="BF"/>
+          <w:sz w:val="32"/>
+          <w:szCs w:val="32"/>
+        </w:rPr>
+      </w:pPr>
+      <w:r>
+        <w:br w:type="page"/>
       </w:r>
     </w:p>
     <w:p>
@@ -335,379 +932,106 @@
         <w:pStyle w:val="Overskrift1"/>
       </w:pPr>
       <w:r>
-        <w:t>Hvilke EMC-</w:t>
-      </w:r>
-      <w:proofErr w:type="spellStart"/>
-      <w:r>
-        <w:t>mæssige</w:t>
-      </w:r>
-      <w:proofErr w:type="spellEnd"/>
-      <w:r>
-        <w:t xml:space="preserve"> problematikker forventes der?</w:t>
-      </w:r>
-      <w:r>
-        <w:t xml:space="preserve"> – MCU </w:t>
-      </w:r>
-    </w:p>
-    <w:p>
-      <w:r>
-        <w:t xml:space="preserve">Der forventes en række problematikker under implementering af dette print. </w:t>
-      </w:r>
-      <w:r>
-        <w:t xml:space="preserve">Disse problemer er affødt af virkemåden af printet og de anvendte komponenter. </w:t>
-      </w:r>
-    </w:p>
-    <w:p>
-      <w:r>
-        <w:t>Det første problem opstår under måling af strømforbruget af motoren. Dette g</w:t>
-      </w:r>
-      <w:r>
-        <w:t xml:space="preserve">øres ved hjælp af shuntresistor, som realiseres som en printbane på udlægget. Dette gør at der opstår en forholdsvis stor sløjfe hvori der kan </w:t>
-      </w:r>
-      <w:proofErr w:type="spellStart"/>
-      <w:r>
-        <w:t>indstråle</w:t>
-      </w:r>
-      <w:proofErr w:type="spellEnd"/>
-      <w:r>
-        <w:t xml:space="preserve"> støj fra omgivelserne. </w:t>
-      </w:r>
-    </w:p>
-    <w:p>
-      <w:r>
-        <w:t>Det næste problem der opstår er udstråling omkring spolen der bruges til SMPS. Her findes en transformator, der bruges ifølge datablad. I denne vil der løbe en strøm og derfor vil der komme en EMC-</w:t>
-      </w:r>
-      <w:proofErr w:type="spellStart"/>
-      <w:r>
-        <w:t>mæssig</w:t>
-      </w:r>
-      <w:proofErr w:type="spellEnd"/>
-      <w:r>
-        <w:t xml:space="preserve"> udstråling der kan give påvirkninger til de omkringliggende printbaner. </w:t>
-      </w:r>
-    </w:p>
-    <w:p>
-      <w:r>
-        <w:t xml:space="preserve">Det næste problem der kan forekomme er problemer omkring det digitale logik, der ved vores print er implementeret </w:t>
-      </w:r>
-      <w:r>
-        <w:t xml:space="preserve">som en </w:t>
-      </w:r>
-      <w:proofErr w:type="spellStart"/>
-      <w:r>
-        <w:t>microprocessor</w:t>
-      </w:r>
-      <w:proofErr w:type="spellEnd"/>
-      <w:r>
-        <w:t>. Dette giver nogle forholdsvis stejle flanker og derved forholdsvis høje di/</w:t>
-      </w:r>
-      <w:proofErr w:type="spellStart"/>
-      <w:r>
-        <w:t>dt</w:t>
-      </w:r>
-      <w:proofErr w:type="spellEnd"/>
-      <w:r>
-        <w:t xml:space="preserve"> og </w:t>
-      </w:r>
-      <w:proofErr w:type="spellStart"/>
-      <w:r>
-        <w:t>dV</w:t>
-      </w:r>
-      <w:proofErr w:type="spellEnd"/>
-      <w:r>
-        <w:t>/</w:t>
-      </w:r>
-      <w:proofErr w:type="spellStart"/>
-      <w:r>
-        <w:t>dt</w:t>
-      </w:r>
-      <w:proofErr w:type="spellEnd"/>
-      <w:r>
-        <w:t xml:space="preserve">. </w:t>
-      </w:r>
-    </w:p>
-    <w:p>
-      <w:r>
-        <w:t xml:space="preserve">Det sidste store problem der sandsynligvis opstår under implementering er støjen der bliver </w:t>
-      </w:r>
-      <w:proofErr w:type="spellStart"/>
-      <w:r>
-        <w:t>udstrålt</w:t>
-      </w:r>
-      <w:proofErr w:type="spellEnd"/>
-      <w:r>
-        <w:t xml:space="preserve"> omkring den anvendte</w:t>
-      </w:r>
-      <w:r>
-        <w:t xml:space="preserve"> power MOSFET. Det betyder at der kommer til</w:t>
-      </w:r>
-      <w:r>
-        <w:t xml:space="preserve"> at</w:t>
-      </w:r>
+        <w:lastRenderedPageBreak/>
+        <w:t>EMC Rapport</w:t>
+      </w:r>
+      <w:r>
+        <w:t xml:space="preserve"> del2</w:t>
+      </w:r>
+      <w:r>
+        <w:t xml:space="preserve"> – </w:t>
+      </w:r>
+      <w:proofErr w:type="spellStart"/>
+      <w:r>
+        <w:t>RollingRoad</w:t>
+      </w:r>
+      <w:proofErr w:type="spellEnd"/>
+      <w:r>
+        <w:t xml:space="preserve"> (Rullefelt)</w:t>
+      </w:r>
+    </w:p>
+    <w:p>
+      <w:pPr>
+        <w:pStyle w:val="Overskrift2"/>
+      </w:pPr>
+      <w:proofErr w:type="spellStart"/>
+      <w:r>
+        <w:t>RollingRoad</w:t>
+      </w:r>
+      <w:proofErr w:type="spellEnd"/>
       <w:r>
         <w:t xml:space="preserve"> </w:t>
       </w:r>
-      <w:r>
-        <w:t>løbe nogle store strømværdier</w:t>
-      </w:r>
-      <w:r>
-        <w:t xml:space="preserve">, der bliver tændt og slukket. Dette betyder 2 ting. </w:t>
-      </w:r>
-      <w:r>
-        <w:t xml:space="preserve">For det første indfører dette </w:t>
-      </w:r>
-      <w:proofErr w:type="spellStart"/>
-      <w:r>
-        <w:t>transienter</w:t>
-      </w:r>
-      <w:proofErr w:type="spellEnd"/>
-      <w:r>
-        <w:t xml:space="preserve"> i det elektriske kredsløb, som kan virke forstyrrende over for resten. Derudover løber der forholdsvis store strømme, der inducerer et H-felt som kan udstråle til nærtliggende printbaner. </w:t>
+      <w:proofErr w:type="spellStart"/>
+      <w:r>
+        <w:t>overview</w:t>
+      </w:r>
+      <w:proofErr w:type="spellEnd"/>
+    </w:p>
+    <w:p>
+      <w:proofErr w:type="spellStart"/>
+      <w:r>
+        <w:t>RollingRoads</w:t>
+      </w:r>
+      <w:proofErr w:type="spellEnd"/>
+      <w:r>
+        <w:t xml:space="preserve"> formål er at kunne måle nyttevirkn</w:t>
+      </w:r>
+      <w:r>
+        <w:t>ingen på en el motor eller driv</w:t>
+      </w:r>
+      <w:r>
+        <w:t>linje. For at måle nytte</w:t>
+      </w:r>
+      <w:r>
+        <w:t>virkningen bruges der en effekt</w:t>
+      </w:r>
+      <w:r>
+        <w:t>måler på det testobjekt der skal måles, hvor det sammenlignes med det moment og omdrejningshastighed</w:t>
+      </w:r>
+      <w:r>
+        <w:t>,</w:t>
+      </w:r>
+      <w:r>
+        <w:t xml:space="preserve"> </w:t>
+      </w:r>
+      <w:r>
+        <w:t>som</w:t>
+      </w:r>
+      <w:r>
+        <w:t xml:space="preserve"> bliver leveret fra objektet. </w:t>
+      </w:r>
+      <w:proofErr w:type="spellStart"/>
+      <w:r>
+        <w:t>RollingRoad</w:t>
+      </w:r>
+      <w:proofErr w:type="spellEnd"/>
+      <w:r>
+        <w:t xml:space="preserve"> skal også kunne</w:t>
+      </w:r>
+      <w:r>
+        <w:t xml:space="preserve"> regulere belastningen på testo</w:t>
+      </w:r>
+      <w:r>
+        <w:t>bjektet, og skal mindst kunne afsætte 200 W i belastningskredsen.</w:t>
+      </w:r>
+    </w:p>
+    <w:p>
+      <w:r>
+        <w:t>For at realisere dette, opbygges denne opstilling:</w:t>
       </w:r>
     </w:p>
     <w:p>
       <w:pPr>
-        <w:pStyle w:val="Overskrift1"/>
+        <w:keepNext/>
       </w:pPr>
-      <w:r>
-        <w:t>Hvilke EMC-</w:t>
-      </w:r>
-      <w:proofErr w:type="spellStart"/>
-      <w:r>
-        <w:t>mæssige</w:t>
-      </w:r>
-      <w:proofErr w:type="spellEnd"/>
-      <w:r>
-        <w:t xml:space="preserve"> værktøjer forventes anvendt?</w:t>
-      </w:r>
-      <w:r>
-        <w:t xml:space="preserve"> – MCU </w:t>
-      </w:r>
-    </w:p>
-    <w:p>
-      <w:r>
-        <w:t xml:space="preserve">Som den første foranstaltning anvendes der decouplingskondensatorer på alle forsyningsspændinger. Ved realiseringen placeres disse kondensatorer fysisk i nærheden af forsyningsspændingsinputtet for hver enkelt komponent. </w:t>
-      </w:r>
-      <w:r>
-        <w:t>Dette gøres for at opnå størst mulig virkningsgrad af disse. På printet er disse realiseret som filmkondensatorer</w:t>
-      </w:r>
-      <w:r>
-        <w:t xml:space="preserve"> med en størrelse på 1 µF</w:t>
-      </w:r>
-      <w:r>
-        <w:t xml:space="preserve">. </w:t>
-      </w:r>
-      <w:r>
-        <w:br/>
-      </w:r>
-      <w:r>
-        <w:t>Disse kondensatorer anvendes da der for det første anvendes batterier til at forsyne hele kredsløbet. Dog anvendes der yderligere en step-</w:t>
-      </w:r>
-      <w:proofErr w:type="spellStart"/>
-      <w:r>
-        <w:t>down</w:t>
-      </w:r>
-      <w:proofErr w:type="spellEnd"/>
-      <w:r>
-        <w:t xml:space="preserve"> converter, der betyder to ting for forsyningsspændingen. For det første indføres der </w:t>
-      </w:r>
-      <w:proofErr w:type="spellStart"/>
-      <w:r>
-        <w:t>ripple</w:t>
-      </w:r>
-      <w:proofErr w:type="spellEnd"/>
-      <w:r>
-        <w:t xml:space="preserve"> på signalet, som muligvis har en større eller lavere spidsværdi end specifikationerne for de enkelte kredse. Derudover </w:t>
-      </w:r>
-      <w:r>
-        <w:t xml:space="preserve">kan der være en </w:t>
-      </w:r>
-      <w:proofErr w:type="spellStart"/>
-      <w:r>
-        <w:t>indsvi</w:t>
-      </w:r>
-      <w:r>
-        <w:t>n</w:t>
-      </w:r>
-      <w:r>
-        <w:t>gningstid</w:t>
-      </w:r>
-      <w:proofErr w:type="spellEnd"/>
-      <w:r>
-        <w:t xml:space="preserve"> for converteren når der tilkobles load, der kan føre til et drop i forsyningsspændingen. Begge disse problemer kan løses med </w:t>
-      </w:r>
-      <w:r>
-        <w:t xml:space="preserve">decouplingskondensatorer, der fungerer som lokale energilagre. </w:t>
-      </w:r>
-    </w:p>
-    <w:p>
-      <w:r>
-        <w:t xml:space="preserve">Generelt er gjort tanker om hvilke kondensatorer der er anvendt. F.eks. anvendes der tantal-kondensatorer i stedet for elektrolyt-kondensatorer, hvor muligt. Dette gøres da ESR-modstanden i elektrolyt er højere end en tilsvarende tantal og derved har anderledes karakteristikker der passer bedre ind til netop vores applikation. </w:t>
-      </w:r>
-    </w:p>
-    <w:p>
-      <w:r>
-        <w:t xml:space="preserve">Problemerne der opstår omkring udstråling fra komponenter løses ved at placere ovennævnte komponenter væk fra følsomme kredsløb. Rent fysisk har vi løst denne opgave ved at placere støjende komponenter ved kanten. </w:t>
-      </w:r>
-    </w:p>
-    <w:p>
-      <w:r>
-        <w:t xml:space="preserve">Der anvendes </w:t>
-      </w:r>
-      <w:proofErr w:type="spellStart"/>
-      <w:r>
-        <w:t>snubberkredsløb</w:t>
-      </w:r>
-      <w:proofErr w:type="spellEnd"/>
-      <w:r>
-        <w:t xml:space="preserve"> for at nedbringe størrelsen af </w:t>
-      </w:r>
-      <w:proofErr w:type="spellStart"/>
-      <w:r>
-        <w:t>transienter</w:t>
-      </w:r>
-      <w:proofErr w:type="spellEnd"/>
-      <w:r>
-        <w:t xml:space="preserve"> der kan forekomme. Disse er alle placeret ved SMPS, hvor der kan opstå de største problemer omkring </w:t>
-      </w:r>
-      <w:proofErr w:type="spellStart"/>
-      <w:r>
-        <w:t>transienter</w:t>
-      </w:r>
-      <w:proofErr w:type="spellEnd"/>
-      <w:r>
-        <w:t xml:space="preserve"> ved skift. Værdierne for </w:t>
-      </w:r>
-      <w:r>
-        <w:lastRenderedPageBreak/>
-        <w:t>modstande og kondensatorer der anvendes til dette formål, er størrelser der ikke kommer fra udregninger men blot er fremkommet eksperimentelt.</w:t>
-      </w:r>
-    </w:p>
-    <w:p>
-      <w:r>
-        <w:t xml:space="preserve">Der er derudover benyttet et ground-plane. Dette gøres af to årsager. For det første simplificerer dette implementeringen, da der hele tiden er adgang til ground. Derudover mindsker det en række problemer der er omkring </w:t>
-      </w:r>
-      <w:proofErr w:type="spellStart"/>
-      <w:r>
-        <w:t>indstrålet</w:t>
-      </w:r>
-      <w:proofErr w:type="spellEnd"/>
-      <w:r>
-        <w:t xml:space="preserve"> støj. Dette kommer af at strømsløjfen, hvori indstråling kan forekomme, mindskes betydeligt ved brug af groundplane. Der er dog blot implementeret et enkel groundplane og ikke separate for analoge og digitale signaler. Dette kan give nogle problemer, da disse signaler nu løber ad samme returvej, hvilket kan påvirke især de analoge signaler.  </w:t>
-      </w:r>
-    </w:p>
-    <w:p>
-      <w:pPr>
-        <w:pStyle w:val="Titel"/>
-      </w:pPr>
-      <w:r>
-        <w:t>EMC Rapport – Rolling Road</w:t>
-      </w:r>
-    </w:p>
-    <w:p/>
-    <w:p>
       <w:r>
         <w:rPr>
           <w:noProof/>
           <w:lang w:eastAsia="da-DK"/>
         </w:rPr>
         <w:drawing>
-          <wp:inline distT="0" distB="0" distL="0" distR="0" wp14:anchorId="3FAF38F4" wp14:editId="4028B033">
-            <wp:extent cx="6120130" cy="2743200"/>
-            <wp:effectExtent l="0" t="0" r="0" b="0"/>
-            <wp:docPr id="8" name="Billede 8" descr="C:\Users\jonathan\Documents\PRJ4\Latex\Documentation_RR\Introduction\Model.PNG"/>
-            <wp:cNvGraphicFramePr>
-              <a:graphicFrameLocks xmlns:a="http://schemas.openxmlformats.org/drawingml/2006/main" noChangeAspect="1"/>
-            </wp:cNvGraphicFramePr>
-            <a:graphic xmlns:a="http://schemas.openxmlformats.org/drawingml/2006/main">
-              <a:graphicData uri="http://schemas.openxmlformats.org/drawingml/2006/picture">
-                <pic:pic xmlns:pic="http://schemas.openxmlformats.org/drawingml/2006/picture">
-                  <pic:nvPicPr>
-                    <pic:cNvPr id="0" name="Picture 1" descr="C:\Users\jonathan\Documents\PRJ4\Latex\Documentation_RR\Introduction\Model.PNG"/>
-                    <pic:cNvPicPr>
-                      <a:picLocks noChangeAspect="1" noChangeArrowheads="1"/>
-                    </pic:cNvPicPr>
-                  </pic:nvPicPr>
-                  <pic:blipFill>
-                    <a:blip r:embed="rId6" cstate="print">
-                      <a:extLst>
-                        <a:ext uri="{28A0092B-C50C-407E-A947-70E740481C1C}">
-                          <a14:useLocalDpi xmlns:a14="http://schemas.microsoft.com/office/drawing/2010/main" val="0"/>
-                        </a:ext>
-                      </a:extLst>
-                    </a:blip>
-                    <a:srcRect/>
-                    <a:stretch>
-                      <a:fillRect/>
-                    </a:stretch>
-                  </pic:blipFill>
-                  <pic:spPr bwMode="auto">
-                    <a:xfrm>
-                      <a:off x="0" y="0"/>
-                      <a:ext cx="6120130" cy="2743200"/>
-                    </a:xfrm>
-                    <a:prstGeom prst="rect">
-                      <a:avLst/>
-                    </a:prstGeom>
-                    <a:noFill/>
-                    <a:ln>
-                      <a:noFill/>
-                    </a:ln>
-                  </pic:spPr>
-                </pic:pic>
-              </a:graphicData>
-            </a:graphic>
-          </wp:inline>
-        </w:drawing>
-      </w:r>
-      <w:r>
-        <w:br w:type="page"/>
-      </w:r>
-    </w:p>
-    <w:p>
-      <w:pPr>
-        <w:pStyle w:val="Overskrift1"/>
-      </w:pPr>
-      <w:bookmarkStart w:id="0" w:name="_GoBack"/>
-      <w:bookmarkEnd w:id="0"/>
-      <w:proofErr w:type="spellStart"/>
-      <w:r>
-        <w:lastRenderedPageBreak/>
-        <w:t>RollingRoad</w:t>
-      </w:r>
-      <w:proofErr w:type="spellEnd"/>
-    </w:p>
-    <w:p>
-      <w:proofErr w:type="spellStart"/>
-      <w:r>
-        <w:t>RollingRoads</w:t>
-      </w:r>
-      <w:proofErr w:type="spellEnd"/>
-      <w:r>
-        <w:t xml:space="preserve"> formål er at kunne måle nyttevirkningen på en el motor eller drivelinje. For at måle nyttevirkningen bruges der en effekt måler på det test objekt der skal måles, hvor det sammenlignes med det moment og omdrejningshastighed der bliver leveret fra objektet. </w:t>
-      </w:r>
-      <w:proofErr w:type="spellStart"/>
-      <w:r>
-        <w:t>RollingRoad</w:t>
-      </w:r>
-      <w:proofErr w:type="spellEnd"/>
-      <w:r>
-        <w:t xml:space="preserve"> skal også kunne regulere belastningen på test Objektet, og skal mindst kunne afsætte 200 W i belastningskredsen.</w:t>
-      </w:r>
-    </w:p>
-    <w:p>
-      <w:r>
-        <w:t>For at realisere dette, opbygges denne opstilling:</w:t>
-      </w:r>
-    </w:p>
-    <w:p>
-      <w:r>
-        <w:rPr>
-          <w:noProof/>
-          <w:lang w:eastAsia="da-DK"/>
-        </w:rPr>
-        <w:drawing>
-          <wp:inline distT="0" distB="0" distL="0" distR="0" wp14:anchorId="73FC59E8" wp14:editId="33122121">
+          <wp:inline distT="0" distB="0" distL="0" distR="0" wp14:anchorId="28BE5F93" wp14:editId="2A655688">
             <wp:extent cx="6120130" cy="3276600"/>
             <wp:effectExtent l="0" t="0" r="0" b="0"/>
             <wp:docPr id="4" name="Billede 4" descr="C:\Users\jonathan\Documents\PRJ4\Latex\Documentation_RR\Introduction\Overview.png"/>
@@ -724,7 +1048,7 @@
                     </pic:cNvPicPr>
                   </pic:nvPicPr>
                   <pic:blipFill>
-                    <a:blip r:embed="rId7" cstate="print">
+                    <a:blip r:embed="rId8" cstate="print">
                       <a:extLst>
                         <a:ext uri="{28A0092B-C50C-407E-A947-70E740481C1C}">
                           <a14:useLocalDpi xmlns:a14="http://schemas.microsoft.com/office/drawing/2010/main" val="0"/>
@@ -757,8 +1081,98 @@
       </w:r>
     </w:p>
     <w:p>
-      <w:r>
-        <w:t xml:space="preserve">Der er et internt kredsløb og ekstern kredsløb. Det interne kredsløb er Control unit og Power Sensor. Det eksterne kredsløb er load system, som er det kredsløb der til dels er sat som ekstern kredsløb fordi: 1. komponenterne i sig selv er ret store, og vil alligevel ikke kunne være inde i den boks der bliver brugt. 2. der er en ret stor svingende strøm, som kan bidrage med støj. Og er en støjkilde der ikke ønskes for tæt på måle delen i Control unit.  </w:t>
+      <w:pPr>
+        <w:pStyle w:val="Billedtekst"/>
+        <w:jc w:val="center"/>
+      </w:pPr>
+      <w:r>
+        <w:t xml:space="preserve">Figur </w:t>
+      </w:r>
+      <w:fldSimple w:instr=" SEQ Figur \* ARABIC ">
+        <w:r>
+          <w:rPr>
+            <w:noProof/>
+          </w:rPr>
+          <w:t>4</w:t>
+        </w:r>
+      </w:fldSimple>
+      <w:r>
+        <w:t xml:space="preserve"> Struktureret model af rullefeltets opbygning</w:t>
+      </w:r>
+    </w:p>
+    <w:p>
+      <w:r>
+        <w:t xml:space="preserve">Der er et internt kredsløb og </w:t>
+      </w:r>
+      <w:r>
+        <w:t xml:space="preserve">et </w:t>
+      </w:r>
+      <w:r>
+        <w:t>ekstern</w:t>
+      </w:r>
+      <w:r>
+        <w:t>t</w:t>
+      </w:r>
+      <w:r>
+        <w:t xml:space="preserve"> kredsløb. Det interne kred</w:t>
+      </w:r>
+      <w:r>
+        <w:t>sløb er Control U</w:t>
+      </w:r>
+      <w:r>
+        <w:t xml:space="preserve">nit og Power Sensor. Det eksterne kredsløb er </w:t>
+      </w:r>
+      <w:r>
+        <w:t>L</w:t>
+      </w:r>
+      <w:r>
+        <w:t xml:space="preserve">oad </w:t>
+      </w:r>
+      <w:r>
+        <w:t>S</w:t>
+      </w:r>
+      <w:r>
+        <w:t xml:space="preserve">ystem, som er det kredsløb der til dels er sat som ekstern kredsløb fordi: </w:t>
+      </w:r>
+      <w:r>
+        <w:br/>
+      </w:r>
+      <w:r>
+        <w:t>1</w:t>
+      </w:r>
+      <w:r>
+        <w:t xml:space="preserve"> - K</w:t>
+      </w:r>
+      <w:r>
+        <w:t>omponenterne i sig selv er ret store, og vil alligevel ikke kunne være inde</w:t>
+      </w:r>
+      <w:r>
+        <w:t xml:space="preserve"> i den boks, der bliver brugt. </w:t>
+      </w:r>
+      <w:r>
+        <w:br/>
+        <w:t>2 -</w:t>
+      </w:r>
+      <w:r>
+        <w:t xml:space="preserve"> </w:t>
+      </w:r>
+      <w:r>
+        <w:t>D</w:t>
+      </w:r>
+      <w:r>
+        <w:t>er er en ret stor svingende strøm, som kan bidrage med støj. Og er en støjkilde</w:t>
+      </w:r>
+      <w:r>
+        <w:t>,</w:t>
+      </w:r>
+      <w:r>
+        <w:t xml:space="preserve"> der ikke ønskes for tæt på</w:t>
+      </w:r>
+      <w:r>
+        <w:t xml:space="preserve"> måle</w:t>
+      </w:r>
+      <w:r>
+        <w:t xml:space="preserve">delen i Control unit.  </w:t>
       </w:r>
     </w:p>
     <w:p>
@@ -776,7 +1190,7 @@
     </w:p>
     <w:p>
       <w:pPr>
-        <w:pStyle w:val="Overskrift1"/>
+        <w:pStyle w:val="Overskrift2"/>
       </w:pPr>
       <w:r>
         <w:lastRenderedPageBreak/>
@@ -784,26 +1198,36 @@
       </w:r>
     </w:p>
     <w:p>
-      <w:r>
-        <w:t xml:space="preserve">Rolling Road (Rullefelt) </w:t>
-      </w:r>
-      <w:r>
-        <w:t xml:space="preserve">har en del støjkilder, og på samme </w:t>
-      </w:r>
-      <w:r>
-        <w:t xml:space="preserve">tid skal kunne fortage en række målinger man kan bruge til noget. Der er to store støjkilder på printet, som der vil blive udført en analyse på, og vurderes </w:t>
-      </w:r>
-      <w:r>
-        <w:t>om påvirkningen er så høj at de</w:t>
-      </w:r>
-      <w:r>
-        <w:t xml:space="preserve"> krav der </w:t>
-      </w:r>
-      <w:r>
-        <w:t xml:space="preserve">er </w:t>
-      </w:r>
-      <w:r>
-        <w:t>lagt for Rolling Road ikke længere kan opfyldelse.</w:t>
+      <w:proofErr w:type="spellStart"/>
+      <w:r>
+        <w:t>Rolling</w:t>
+      </w:r>
+      <w:r>
+        <w:t>Road</w:t>
+      </w:r>
+      <w:proofErr w:type="spellEnd"/>
+      <w:r>
+        <w:t xml:space="preserve"> (Rullefelt) har en del støjkilder, og på samme tid skal kunne fortage en række målinger man kan bruge til noget. Der er to store støjkilder på printet, som der vil blive udført en analyse på, og vurderes om påvirkningen er så høj</w:t>
+      </w:r>
+      <w:r>
+        <w:t>,</w:t>
+      </w:r>
+      <w:r>
+        <w:t xml:space="preserve"> at </w:t>
+      </w:r>
+      <w:r>
+        <w:t xml:space="preserve">de krav der er lagt for </w:t>
+      </w:r>
+      <w:proofErr w:type="spellStart"/>
+      <w:r>
+        <w:t>RollingRoad</w:t>
+      </w:r>
+      <w:proofErr w:type="spellEnd"/>
+      <w:r>
+        <w:t xml:space="preserve"> ikke længere kan opfyldes</w:t>
+      </w:r>
+      <w:r>
+        <w:t>.</w:t>
       </w:r>
     </w:p>
     <w:p>
@@ -830,7 +1254,7 @@
                     </pic:cNvPicPr>
                   </pic:nvPicPr>
                   <pic:blipFill>
-                    <a:blip r:embed="rId8">
+                    <a:blip r:embed="rId9">
                       <a:extLst>
                         <a:ext uri="{28A0092B-C50C-407E-A947-70E740481C1C}">
                           <a14:useLocalDpi xmlns:a14="http://schemas.microsoft.com/office/drawing/2010/main" val="0"/>
@@ -864,7 +1288,67 @@
     </w:p>
     <w:p>
       <w:r>
-        <w:t>For at få en lille oversigt over hvordan printet er opbygget er det blevet delt op i fire bokse. Den første boks ”Regulering og ind-/udgang til motor forsyning” er et af de steder som er mest kritisk, da både Motoren der skal testes og regulering af moment bliver styret af et PWM signal sammentid med at der er en ret stor effekt på 200 W @16 A. Der er også en anden ting der skal tages højde, der er en selvinduktion da der er både en spole i generatoren og i motoren, Dette vil kunne medføre til nogle store spændingspeaks, som også skal vurderes om det kan påvirke måle kredsløbet.</w:t>
+        <w:t>For at få en lille oversigt over hvordan printet er opbygget er det blevet delt op i fire bokse. Den første boks ”Regulering og ind-/udgang til motor forsyning” er et af de steder som er mest kritisk, da både Motoren</w:t>
+      </w:r>
+      <w:r>
+        <w:t>,</w:t>
+      </w:r>
+      <w:r>
+        <w:t xml:space="preserve"> der skal testes</w:t>
+      </w:r>
+      <w:r>
+        <w:t>,</w:t>
+      </w:r>
+      <w:r>
+        <w:t xml:space="preserve"> og regulering af moment bliver styret af et PWM signal sammentid med</w:t>
+      </w:r>
+      <w:r>
+        <w:t>,</w:t>
+      </w:r>
+      <w:r>
+        <w:t xml:space="preserve"> at der er en ret stor effekt på 200 W @16 A. Der er også en anden ting</w:t>
+      </w:r>
+      <w:r>
+        <w:t>,</w:t>
+      </w:r>
+      <w:r>
+        <w:t xml:space="preserve"> der skal tages højde</w:t>
+      </w:r>
+      <w:r>
+        <w:t xml:space="preserve"> for. D</w:t>
+      </w:r>
+      <w:r>
+        <w:t>er er</w:t>
+      </w:r>
+      <w:r>
+        <w:t xml:space="preserve"> nemlig</w:t>
+      </w:r>
+      <w:r>
+        <w:t xml:space="preserve"> en selvinduktion</w:t>
+      </w:r>
+      <w:r>
+        <w:t xml:space="preserve">, da der </w:t>
+      </w:r>
+      <w:r>
+        <w:t xml:space="preserve">både </w:t>
+      </w:r>
+      <w:r>
+        <w:t xml:space="preserve">er </w:t>
+      </w:r>
+      <w:r>
+        <w:t>en s</w:t>
+      </w:r>
+      <w:r>
+        <w:t>pole i generatoren og i motoren, der vil kunne medføre</w:t>
+      </w:r>
+      <w:r>
+        <w:t xml:space="preserve"> nogle store spændingspeaks, som også skal vurderes om det ka</w:t>
+      </w:r>
+      <w:r>
+        <w:t>n påvirke måle</w:t>
+      </w:r>
+      <w:r>
+        <w:t>kredsløbet.</w:t>
       </w:r>
     </w:p>
     <w:p>
@@ -877,13 +1361,19 @@
       </w:r>
       <w:proofErr w:type="spellEnd"/>
       <w:r>
-        <w:t xml:space="preserve"> og indgang til moment transduceren” er her hvor måle signalet fra de forskellige sensor bliver filtre</w:t>
-      </w:r>
-      <w:r>
-        <w:t>re</w:t>
-      </w:r>
-      <w:r>
-        <w:t xml:space="preserve">t for at undgå </w:t>
+        <w:t xml:space="preserve"> og indgang til moment</w:t>
+      </w:r>
+      <w:r>
+        <w:t xml:space="preserve"> transduceren” er her hvor måle</w:t>
+      </w:r>
+      <w:r>
+        <w:t>signalet fra de forskellige sensor</w:t>
+      </w:r>
+      <w:r>
+        <w:t>er</w:t>
+      </w:r>
+      <w:r>
+        <w:t xml:space="preserve"> bliver filtreret for at undgå </w:t>
       </w:r>
       <w:proofErr w:type="spellStart"/>
       <w:r>
@@ -906,45 +1396,63 @@
       </w:r>
       <w:proofErr w:type="spellEnd"/>
       <w:r>
-        <w:t>” er måle og regulerings enheden, det er her hvor både måli</w:t>
-      </w:r>
-      <w:r>
-        <w:t xml:space="preserve">nger bliver fortaget, men samme </w:t>
-      </w:r>
-      <w:r>
-        <w:t xml:space="preserve">tid også her PWM signalet til belastningskredsløbet bliver dannet. </w:t>
-      </w:r>
-    </w:p>
-    <w:p>
-      <w:r>
-        <w:t xml:space="preserve">”DC forsyning” er forsyningen til Rolling Road. Hvor der er lavet stjerne GND for at undgå at der kan bliver overført støj fra det strøm krævende kredsløb (Power </w:t>
-      </w:r>
-      <w:proofErr w:type="spellStart"/>
-      <w:r>
-        <w:t>mosfet</w:t>
-      </w:r>
-      <w:proofErr w:type="spellEnd"/>
+        <w:t>” er må</w:t>
+      </w:r>
+      <w:r>
+        <w:t>le- og regulerings</w:t>
+      </w:r>
+      <w:r>
+        <w:t xml:space="preserve">enheden, det er her hvor både målinger bliver fortaget, men samme tid også her PWM signalet til belastningskredsløbet bliver dannet. </w:t>
+      </w:r>
+    </w:p>
+    <w:p>
+      <w:r>
+        <w:t xml:space="preserve">”DC forsyning” er forsyningen til </w:t>
+      </w:r>
+      <w:proofErr w:type="spellStart"/>
+      <w:r>
+        <w:t>RollingRoad</w:t>
+      </w:r>
+      <w:proofErr w:type="spellEnd"/>
+      <w:r>
+        <w:t>. Hvor der er lavet stjerne GND for at undgå at der kan bli</w:t>
+      </w:r>
+      <w:r>
+        <w:t>ver overført støj fra det strøm</w:t>
+      </w:r>
+      <w:r>
+        <w:t xml:space="preserve">krævende kredsløb (Power </w:t>
+      </w:r>
+      <w:r>
+        <w:t>MOSFET</w:t>
+      </w:r>
       <w:r>
         <w:t xml:space="preserve">, Gate driver) til måle kredsløbet.  </w:t>
       </w:r>
     </w:p>
     <w:p>
       <w:r>
-        <w:t>Der er b</w:t>
-      </w:r>
-      <w:r>
-        <w:t xml:space="preserve">rugt GND plane ved alt det følsomme elektronik, </w:t>
-      </w:r>
-      <w:r>
-        <w:t xml:space="preserve">dels for at dæmpe den støj de forskellige komponenter og </w:t>
-      </w:r>
-      <w:proofErr w:type="spellStart"/>
-      <w:r>
-        <w:t>ICer</w:t>
-      </w:r>
-      <w:proofErr w:type="spellEnd"/>
-      <w:r>
-        <w:t xml:space="preserve"> danner i GND vejen, og sikre at der ikke kommer offset i måle resultaterne. Det danner også en </w:t>
+        <w:t xml:space="preserve">Der er brugt GND plane ved alt det følsomme elektronik, dels for at dæmpe den støj de forskellige komponenter og </w:t>
+      </w:r>
+      <w:proofErr w:type="spellStart"/>
+      <w:r>
+        <w:t>IC</w:t>
+      </w:r>
+      <w:r>
+        <w:t>’</w:t>
+      </w:r>
+      <w:r>
+        <w:t>er</w:t>
+      </w:r>
+      <w:proofErr w:type="spellEnd"/>
+      <w:r>
+        <w:t xml:space="preserve"> danner i GND vejen, og sikre at der </w:t>
+      </w:r>
+      <w:r>
+        <w:t>ikke kommer offset i måle</w:t>
+      </w:r>
+      <w:r>
+        <w:t xml:space="preserve">resultaterne. Det danner også en </w:t>
       </w:r>
       <w:proofErr w:type="spellStart"/>
       <w:r>
@@ -954,10 +1462,12 @@
       <w:r>
         <w:t xml:space="preserve"> fra signalerne og til GND der kommer til virke som et LP filter. </w:t>
       </w:r>
+      <w:bookmarkStart w:id="0" w:name="_GoBack"/>
+      <w:bookmarkEnd w:id="0"/>
     </w:p>
     <w:p>
       <w:pPr>
-        <w:pStyle w:val="Overskrift2"/>
+        <w:pStyle w:val="Overskrift3"/>
       </w:pPr>
       <w:r>
         <w:t>Generator og Load system</w:t>
@@ -987,7 +1497,7 @@
                     </pic:cNvPicPr>
                   </pic:nvPicPr>
                   <pic:blipFill>
-                    <a:blip r:embed="rId9">
+                    <a:blip r:embed="rId10">
                       <a:extLst>
                         <a:ext uri="{28A0092B-C50C-407E-A947-70E740481C1C}">
                           <a14:useLocalDpi xmlns:a14="http://schemas.microsoft.com/office/drawing/2010/main" val="0"/>
@@ -1021,28 +1531,200 @@
     </w:p>
     <w:p>
       <w:r>
-        <w:t>Støjkilden er generatoren forbu</w:t>
-      </w:r>
-      <w:r>
-        <w:t xml:space="preserve">ndet til en power </w:t>
-      </w:r>
-      <w:proofErr w:type="spellStart"/>
-      <w:r>
-        <w:t>mosfet</w:t>
-      </w:r>
-      <w:proofErr w:type="spellEnd"/>
-      <w:r>
-        <w:t>, efter</w:t>
-      </w:r>
-      <w:r>
-        <w:t>som selvinduktion i motoren ka</w:t>
-      </w:r>
-      <w:r>
-        <w:t>n forårsage ret store spændings</w:t>
-      </w:r>
+        <w:t xml:space="preserve">Støjkilden er generatoren forbundet til en power </w:t>
+      </w:r>
+      <w:r>
+        <w:t>MOSFET</w:t>
+      </w:r>
+      <w:r>
+        <w:t xml:space="preserve">, eftersom selvinduktion i motoren kan forårsage ret store spændingspeaks, som kan kobles ind i vores kredsløb </w:t>
+      </w:r>
+      <w:r>
+        <w:t xml:space="preserve">via en </w:t>
+      </w:r>
+      <w:proofErr w:type="spellStart"/>
+      <w:r>
+        <w:t>k</w:t>
+      </w:r>
+      <w:r>
+        <w:t>apacit</w:t>
+      </w:r>
+      <w:r>
+        <w:t>iv</w:t>
+      </w:r>
+      <w:proofErr w:type="spellEnd"/>
+      <w:r>
+        <w:t xml:space="preserve"> kobling. Denne kilde er</w:t>
+      </w:r>
+      <w:r>
+        <w:t xml:space="preserve"> dels minimeret ved at li</w:t>
+      </w:r>
+      <w:r>
+        <w:t>gge kredsløbet væk fra det følsomme kredsløb, som sikrer</w:t>
+      </w:r>
+      <w:r>
+        <w:t xml:space="preserve"> at målingerne ikke får for meget støj</w:t>
+      </w:r>
+      <w:r>
+        <w:t>. D</w:t>
+      </w:r>
+      <w:r>
+        <w:t xml:space="preserve">er er blevet udregnet at der cirka bliver indkoblet 0.5mV over i HALL sensoren output, som vurderes til at være acceptabelt. </w:t>
+      </w:r>
+    </w:p>
+    <w:p>
+      <w:r>
+        <w:t>Et andet problem</w:t>
+      </w:r>
+      <w:r>
+        <w:t xml:space="preserve"> er power </w:t>
+      </w:r>
+      <w:r>
+        <w:t>MOSFET</w:t>
+      </w:r>
+      <w:r>
+        <w:t xml:space="preserve">, der kan brænde sammen på grund af de store </w:t>
+      </w:r>
+      <w:proofErr w:type="spellStart"/>
       <w:r>
         <w:t>peaks</w:t>
       </w:r>
+      <w:proofErr w:type="spellEnd"/>
+      <w:r>
+        <w:t xml:space="preserve">, og der bruges en Snubber kreds, til at beskytte power </w:t>
+      </w:r>
+      <w:proofErr w:type="spellStart"/>
+      <w:r>
+        <w:t>MOSFET</w:t>
+      </w:r>
+      <w:r>
+        <w:t>’en</w:t>
+      </w:r>
+      <w:proofErr w:type="spellEnd"/>
+      <w:r>
+        <w:t xml:space="preserve">. For at reducere de store </w:t>
+      </w:r>
+      <w:proofErr w:type="spellStart"/>
+      <w:r>
+        <w:t>peaks</w:t>
+      </w:r>
+      <w:proofErr w:type="spellEnd"/>
+      <w:r>
+        <w:t>, indsættes der en modstand mellem gate drive</w:t>
+      </w:r>
+      <w:r>
+        <w:t xml:space="preserve">ren og power </w:t>
+      </w:r>
+      <w:proofErr w:type="spellStart"/>
+      <w:r>
+        <w:t>MOSFET</w:t>
+      </w:r>
+      <w:r>
+        <w:t>’en</w:t>
+      </w:r>
+      <w:proofErr w:type="spellEnd"/>
+      <w:r>
+        <w:t>.</w:t>
+      </w:r>
+      <w:r>
+        <w:t xml:space="preserve"> </w:t>
+      </w:r>
+      <w:r>
+        <w:t>D</w:t>
+      </w:r>
+      <w:r>
+        <w:t>ette resultere</w:t>
+      </w:r>
+      <w:r>
+        <w:t>r</w:t>
+      </w:r>
+      <w:r>
+        <w:t xml:space="preserve"> i at gaten på power </w:t>
+      </w:r>
+      <w:proofErr w:type="spellStart"/>
+      <w:r>
+        <w:t>MOSFET</w:t>
+      </w:r>
+      <w:r>
+        <w:t>’en</w:t>
+      </w:r>
+      <w:proofErr w:type="spellEnd"/>
+      <w:r>
+        <w:t xml:space="preserve"> som på grund</w:t>
+      </w:r>
+      <w:r>
+        <w:t xml:space="preserve"> af indgangskapacitet tager </w:t>
+      </w:r>
+      <w:r>
+        <w:t xml:space="preserve">længere tid for </w:t>
+      </w:r>
+      <w:proofErr w:type="spellStart"/>
+      <w:r>
+        <w:t>MOSFET</w:t>
+      </w:r>
+      <w:r>
+        <w:t>’en</w:t>
+      </w:r>
+      <w:proofErr w:type="spellEnd"/>
+      <w:r>
+        <w:t xml:space="preserve"> at aflade sin rumladning, ergo </w:t>
+      </w:r>
+      <w:proofErr w:type="spellStart"/>
+      <w:r>
+        <w:t>slew</w:t>
+      </w:r>
+      <w:proofErr w:type="spellEnd"/>
+      <w:r>
+        <w:t xml:space="preserve"> rate (</w:t>
+      </w:r>
+      <w:proofErr w:type="spellStart"/>
+      <w:r>
+        <w:t>dV</w:t>
+      </w:r>
+      <w:proofErr w:type="spellEnd"/>
+      <w:r>
+        <w:t>/</w:t>
+      </w:r>
+      <w:proofErr w:type="spellStart"/>
+      <w:r>
+        <w:t>dt</w:t>
+      </w:r>
+      <w:proofErr w:type="spellEnd"/>
+      <w:r>
+        <w:t xml:space="preserve">) bliver mindre. </w:t>
+      </w:r>
+    </w:p>
+    <w:p>
+      <w:r>
+        <w:t xml:space="preserve">Gate driveren bruger også en del strøm da den skal fungere som en open </w:t>
+      </w:r>
+      <w:proofErr w:type="spellStart"/>
+      <w:r>
+        <w:t>drain</w:t>
+      </w:r>
+      <w:proofErr w:type="spellEnd"/>
+      <w:r>
+        <w:t xml:space="preserve"> og open source, når den skal styre power </w:t>
+      </w:r>
+      <w:proofErr w:type="spellStart"/>
+      <w:r>
+        <w:t>MOSFET</w:t>
+      </w:r>
+      <w:r>
+        <w:t>’en</w:t>
+      </w:r>
+      <w:proofErr w:type="spellEnd"/>
+      <w:r>
+        <w:t xml:space="preserve">, dette kan give nogle store retur strømme gennem GND, dette problem bliver løst ved at lave en stjerne GND. </w:t>
+      </w:r>
+    </w:p>
+    <w:p>
+      <w:r>
+        <w:t>For at dæmpe de store strøm</w:t>
+      </w:r>
+      <w:r>
+        <w:t>ændringer</w:t>
+      </w:r>
       <w:r>
         <w:t>,</w:t>
       </w:r>
@@ -1050,185 +1732,23 @@
         <w:t xml:space="preserve"> </w:t>
       </w:r>
       <w:r>
-        <w:t>s</w:t>
-      </w:r>
-      <w:r>
-        <w:t xml:space="preserve">om kan kobles ind i vores kredsløb </w:t>
-      </w:r>
-      <w:r>
-        <w:t xml:space="preserve">via en </w:t>
-      </w:r>
-      <w:proofErr w:type="spellStart"/>
-      <w:r>
-        <w:t>k</w:t>
-      </w:r>
-      <w:r>
-        <w:t>apacit</w:t>
-      </w:r>
-      <w:r>
-        <w:t>iv</w:t>
-      </w:r>
-      <w:proofErr w:type="spellEnd"/>
-      <w:r>
-        <w:t xml:space="preserve"> kobling. Denne kilde er</w:t>
-      </w:r>
-      <w:r>
-        <w:t xml:space="preserve"> dels minimeret ved at li</w:t>
-      </w:r>
-      <w:r>
-        <w:t>gge kredsløbet væk fra det følsomme kredsløb, som sikrer</w:t>
-      </w:r>
-      <w:r>
-        <w:t xml:space="preserve"> at målingerne ikke får for meget støj</w:t>
-      </w:r>
-      <w:r>
-        <w:t>. D</w:t>
-      </w:r>
-      <w:r>
-        <w:t xml:space="preserve">er er blevet udregnet at der cirka bliver indkoblet 0.5mV over i HALL sensoren output, som vurderes til at være acceptabelt. </w:t>
-      </w:r>
-    </w:p>
-    <w:p>
-      <w:r>
-        <w:t xml:space="preserve"> </w:t>
-      </w:r>
-    </w:p>
-    <w:p>
-      <w:r>
-        <w:t>Et andet problem</w:t>
-      </w:r>
-      <w:r>
-        <w:t xml:space="preserve"> er power </w:t>
-      </w:r>
-      <w:proofErr w:type="spellStart"/>
-      <w:r>
-        <w:t>mosfet</w:t>
-      </w:r>
-      <w:proofErr w:type="spellEnd"/>
-      <w:r>
-        <w:t xml:space="preserve">, der kan brænde sammen på grund af de store </w:t>
-      </w:r>
-      <w:proofErr w:type="spellStart"/>
-      <w:r>
-        <w:t>peaks</w:t>
-      </w:r>
-      <w:proofErr w:type="spellEnd"/>
-      <w:r>
-        <w:t xml:space="preserve">, og der bruges en Snubber kreds, til at beskytte power </w:t>
-      </w:r>
-      <w:proofErr w:type="spellStart"/>
-      <w:r>
-        <w:t>mosfet’en</w:t>
-      </w:r>
-      <w:proofErr w:type="spellEnd"/>
-      <w:r>
-        <w:t xml:space="preserve">. For at reducere de store </w:t>
-      </w:r>
-      <w:proofErr w:type="spellStart"/>
-      <w:r>
-        <w:t>peaks</w:t>
-      </w:r>
-      <w:proofErr w:type="spellEnd"/>
-      <w:r>
-        <w:t>, indsættes der en modstand mellem gate drive</w:t>
-      </w:r>
-      <w:r>
-        <w:t xml:space="preserve">ren og power </w:t>
-      </w:r>
-      <w:proofErr w:type="spellStart"/>
-      <w:r>
-        <w:t>mosfet’en</w:t>
-      </w:r>
-      <w:proofErr w:type="spellEnd"/>
-      <w:r>
-        <w:t>.</w:t>
-      </w:r>
-      <w:r>
-        <w:t xml:space="preserve"> </w:t>
-      </w:r>
-      <w:r>
-        <w:t>D</w:t>
-      </w:r>
-      <w:r>
-        <w:t xml:space="preserve">ette resultere i at gaten på power </w:t>
-      </w:r>
-      <w:proofErr w:type="spellStart"/>
-      <w:r>
-        <w:t>mosfet’en</w:t>
-      </w:r>
-      <w:proofErr w:type="spellEnd"/>
-      <w:r>
-        <w:t xml:space="preserve"> som på grund af indgangskapacitet tager det længere tid for </w:t>
-      </w:r>
-      <w:proofErr w:type="spellStart"/>
-      <w:r>
-        <w:t>mosfet’en</w:t>
-      </w:r>
-      <w:proofErr w:type="spellEnd"/>
-      <w:r>
-        <w:t xml:space="preserve"> at aflade sin rumladning, ergo </w:t>
-      </w:r>
-      <w:proofErr w:type="spellStart"/>
-      <w:r>
-        <w:t>slew</w:t>
-      </w:r>
-      <w:proofErr w:type="spellEnd"/>
-      <w:r>
-        <w:t xml:space="preserve"> rate (</w:t>
-      </w:r>
-      <w:proofErr w:type="spellStart"/>
-      <w:r>
-        <w:t>dV</w:t>
-      </w:r>
-      <w:proofErr w:type="spellEnd"/>
-      <w:r>
-        <w:t>/</w:t>
-      </w:r>
-      <w:proofErr w:type="spellStart"/>
-      <w:r>
-        <w:t>dt</w:t>
-      </w:r>
-      <w:proofErr w:type="spellEnd"/>
-      <w:r>
-        <w:t xml:space="preserve">) bliver mindre. </w:t>
-      </w:r>
-    </w:p>
-    <w:p>
-      <w:r>
-        <w:t xml:space="preserve">Gate driveren bruger også en del strøm da den skal fungere som en open </w:t>
-      </w:r>
-      <w:proofErr w:type="spellStart"/>
-      <w:r>
-        <w:t>drain</w:t>
-      </w:r>
-      <w:proofErr w:type="spellEnd"/>
-      <w:r>
-        <w:t xml:space="preserve"> og open source, når den skal styre power </w:t>
-      </w:r>
-      <w:proofErr w:type="spellStart"/>
-      <w:r>
-        <w:t>mosfet’en</w:t>
-      </w:r>
-      <w:proofErr w:type="spellEnd"/>
-      <w:r>
-        <w:t xml:space="preserve">, dette kan give nogle store retur strømme gennem GND, dette problem bliver løst ved at lave en stjerne GND. </w:t>
-      </w:r>
-    </w:p>
-    <w:p>
-      <w:r>
-        <w:t>For at dæmpe de store strøm</w:t>
-      </w:r>
-      <w:r>
-        <w:t xml:space="preserve">ændringer der kommer fra gate driveren er der sat et par </w:t>
-      </w:r>
-      <w:proofErr w:type="spellStart"/>
-      <w:r>
-        <w:t>kondensator</w:t>
+        <w:t>som</w:t>
+      </w:r>
+      <w:r>
+        <w:t xml:space="preserve"> kommer fra gate driveren</w:t>
+      </w:r>
+      <w:r>
+        <w:t>,</w:t>
+      </w:r>
+      <w:r>
+        <w:t xml:space="preserve"> er der sat et par kondensator</w:t>
       </w:r>
       <w:r>
         <w:t>e</w:t>
       </w:r>
-      <w:proofErr w:type="spellEnd"/>
+      <w:r>
+        <w:t>r</w:t>
+      </w:r>
       <w:r>
         <w:t xml:space="preserve"> på </w:t>
       </w:r>
@@ -1243,12 +1763,38 @@
     </w:p>
     <w:p>
       <w:r>
-        <w:t>For at undgå at der kommer en for høj strøm PWM signal hen til generatoren, er der brugt en stor kondensator der i forbindelse med belastningsmodstandene giver en dæmpning af PWM signal omkring -80dB, som næsten resultere i at der løber en DC strøm. (Kan ikke ses på dette print da den er en del af det eksterne print)</w:t>
+        <w:t xml:space="preserve">For at undgå at der kommer en for høj strøm PWM signal hen til generatoren, er der brugt en stor kondensator der i forbindelse med belastningsmodstandene giver en </w:t>
+      </w:r>
+      <w:r>
+        <w:t xml:space="preserve">dæmpning af PWM signal omkring </w:t>
+      </w:r>
+      <m:oMath>
+        <m:r>
+          <w:rPr>
+            <w:rFonts w:ascii="Cambria Math" w:hAnsi="Cambria Math"/>
+          </w:rPr>
+          <m:t>-</m:t>
+        </m:r>
+      </m:oMath>
+      <w:r>
+        <w:t>80dB, som næsten resultere</w:t>
+      </w:r>
+      <w:r>
+        <w:t>r</w:t>
+      </w:r>
+      <w:r>
+        <w:t xml:space="preserve"> i</w:t>
+      </w:r>
+      <w:r>
+        <w:t>,</w:t>
+      </w:r>
+      <w:r>
+        <w:t xml:space="preserve"> at der løber en DC strøm. (Kan ikke ses på dette print da den er en del af det eksterne print)</w:t>
       </w:r>
     </w:p>
     <w:p>
       <w:pPr>
-        <w:pStyle w:val="Overskrift2"/>
+        <w:pStyle w:val="Overskrift3"/>
       </w:pPr>
       <w:r>
         <w:lastRenderedPageBreak/>
@@ -1287,7 +1833,7 @@
                     </pic:cNvPicPr>
                   </pic:nvPicPr>
                   <pic:blipFill rotWithShape="1">
-                    <a:blip r:embed="rId10">
+                    <a:blip r:embed="rId11">
                       <a:extLst>
                         <a:ext uri="{28A0092B-C50C-407E-A947-70E740481C1C}">
                           <a14:useLocalDpi xmlns:a14="http://schemas.microsoft.com/office/drawing/2010/main" val="0"/>
@@ -1330,7 +1876,13 @@
     </w:p>
     <w:p>
       <w:r>
-        <w:t xml:space="preserve">I spændingsdeleren er der sat et par dioder i spærre retning i forhold til at signalet ligger mellem </w:t>
+        <w:t>I spændingsdeleren er</w:t>
+      </w:r>
+      <w:r>
+        <w:t xml:space="preserve"> der sat et par dioder i spærre</w:t>
+      </w:r>
+      <w:r>
+        <w:t xml:space="preserve">retning i forhold til at signalet ligger mellem </w:t>
       </w:r>
       <w:proofErr w:type="spellStart"/>
       <w:r>
@@ -1363,7 +1915,25 @@
         <w:t xml:space="preserve"> </w:t>
       </w:r>
       <w:r>
-        <w:t>fra modstanden i batteriet, der normalt ville blive brugt, hvor -3dB frekvensen er ved omkring 230kHz, dette skyldes til dels at det vil dæmpe det støjende signal der bliver målt på indgangen.</w:t>
+        <w:t>fra modstanden i batteriet, der normalt ville blive brugt, hvor -3dB frekvensen er ved omkring 230kHz, dette skyldes til dels</w:t>
+      </w:r>
+      <w:r>
+        <w:t>,</w:t>
+      </w:r>
+      <w:r>
+        <w:t xml:space="preserve"> at det vil dæmpe det støjende signal</w:t>
+      </w:r>
+      <w:r>
+        <w:t>,</w:t>
+      </w:r>
+      <w:r>
+        <w:t xml:space="preserve"> </w:t>
+      </w:r>
+      <w:r>
+        <w:t>som</w:t>
+      </w:r>
+      <w:r>
+        <w:t xml:space="preserve"> bliver målt på indgangen.</w:t>
       </w:r>
       <w:r>
         <w:t xml:space="preserve"> (Se billede neden</w:t>
@@ -1404,7 +1974,7 @@
                     </pic:cNvPicPr>
                   </pic:nvPicPr>
                   <pic:blipFill>
-                    <a:blip r:embed="rId11" cstate="print">
+                    <a:blip r:embed="rId12" cstate="print">
                       <a:extLst>
                         <a:ext uri="{28A0092B-C50C-407E-A947-70E740481C1C}">
                           <a14:useLocalDpi xmlns:a14="http://schemas.microsoft.com/office/drawing/2010/main" val="0"/>
@@ -1924,6 +2494,28 @@
       <w:szCs w:val="26"/>
     </w:rPr>
   </w:style>
+  <w:style w:type="paragraph" w:styleId="Overskrift3">
+    <w:name w:val="heading 3"/>
+    <w:basedOn w:val="Normal"/>
+    <w:next w:val="Normal"/>
+    <w:link w:val="Overskrift3Tegn"/>
+    <w:uiPriority w:val="9"/>
+    <w:unhideWhenUsed/>
+    <w:qFormat/>
+    <w:rsid w:val="008719B6"/>
+    <w:pPr>
+      <w:keepNext/>
+      <w:keepLines/>
+      <w:spacing w:before="40" w:after="0"/>
+      <w:outlineLvl w:val="2"/>
+    </w:pPr>
+    <w:rPr>
+      <w:rFonts w:asciiTheme="majorHAnsi" w:eastAsiaTheme="majorEastAsia" w:hAnsiTheme="majorHAnsi" w:cstheme="majorBidi"/>
+      <w:color w:val="1F4D78" w:themeColor="accent1" w:themeShade="7F"/>
+      <w:sz w:val="24"/>
+      <w:szCs w:val="24"/>
+    </w:rPr>
+  </w:style>
   <w:style w:type="character" w:default="1" w:styleId="Standardskrifttypeiafsnit">
     <w:name w:val="Default Paragraph Font"/>
     <w:uiPriority w:val="1"/>
@@ -2028,6 +2620,19 @@
       <w:color w:val="2E74B5" w:themeColor="accent1" w:themeShade="BF"/>
       <w:sz w:val="26"/>
       <w:szCs w:val="26"/>
+    </w:rPr>
+  </w:style>
+  <w:style w:type="character" w:customStyle="1" w:styleId="Overskrift3Tegn">
+    <w:name w:val="Overskrift 3 Tegn"/>
+    <w:basedOn w:val="Standardskrifttypeiafsnit"/>
+    <w:link w:val="Overskrift3"/>
+    <w:uiPriority w:val="9"/>
+    <w:rsid w:val="008719B6"/>
+    <w:rPr>
+      <w:rFonts w:asciiTheme="majorHAnsi" w:eastAsiaTheme="majorEastAsia" w:hAnsiTheme="majorHAnsi" w:cstheme="majorBidi"/>
+      <w:color w:val="1F4D78" w:themeColor="accent1" w:themeShade="7F"/>
+      <w:sz w:val="24"/>
+      <w:szCs w:val="24"/>
     </w:rPr>
   </w:style>
 </w:styles>

</xml_diff>